<commit_message>
Alle Zahlen und Richtungen sowie die Bezeichnungen hinzugefügt. Alles gemappt. D mit R gewechselt. Hintergrundfarbe angepasst.
</commit_message>
<xml_diff>
--- a/documents/Schriftart und Groesse.docx
+++ b/documents/Schriftart und Groesse.docx
@@ -3,7 +3,6 @@
 <w:document xmlns:wpc="http://schemas.microsoft.com/office/word/2010/wordprocessingCanvas" xmlns:cx="http://schemas.microsoft.com/office/drawing/2014/chartex" xmlns:cx1="http://schemas.microsoft.com/office/drawing/2015/9/8/chartex" xmlns:cx2="http://schemas.microsoft.com/office/drawing/2015/10/21/chartex" xmlns:cx3="http://schemas.microsoft.com/office/drawing/2016/5/9/chartex" xmlns:cx4="http://schemas.microsoft.com/office/drawing/2016/5/10/chartex" xmlns:cx5="http://schemas.microsoft.com/office/drawing/2016/5/11/chartex" xmlns:cx6="http://schemas.microsoft.com/office/drawing/2016/5/12/chartex" xmlns:cx7="http://schemas.microsoft.com/office/drawing/2016/5/13/chartex" xmlns:cx8="http://schemas.microsoft.com/office/drawing/2016/5/14/chartex" xmlns:mc="http://schemas.openxmlformats.org/markup-compatibility/2006" xmlns:aink="http://schemas.microsoft.com/office/drawing/2016/ink" xmlns:am3d="http://schemas.microsoft.com/office/drawing/2017/model3d" xmlns:o="urn:schemas-microsoft-com:office:office" xmlns:r="http://schemas.openxmlformats.org/officeDocument/2006/relationships" xmlns:m="http://schemas.openxmlformats.org/officeDocument/2006/math" xmlns:v="urn:schemas-microsoft-com:vml" xmlns:wp14="http://schemas.microsoft.com/office/word/2010/wordprocessingDrawing" xmlns:wp="http://schemas.openxmlformats.org/drawingml/2006/wordprocessingDrawing" xmlns:w10="urn:schemas-microsoft-com:office:word" xmlns:w="http://schemas.openxmlformats.org/wordprocessingml/2006/main" xmlns:w14="http://schemas.microsoft.com/office/word/2010/wordml" xmlns:w15="http://schemas.microsoft.com/office/word/2012/wordml" xmlns:w16cid="http://schemas.microsoft.com/office/word/2016/wordml/cid" xmlns:w16se="http://schemas.microsoft.com/office/word/2015/wordml/symex" xmlns:wpg="http://schemas.microsoft.com/office/word/2010/wordprocessingGroup" xmlns:wpi="http://schemas.microsoft.com/office/word/2010/wordprocessingInk" xmlns:wne="http://schemas.microsoft.com/office/word/2006/wordml" xmlns:wps="http://schemas.microsoft.com/office/word/2010/wordprocessingShape" mc:Ignorable="w14 w15 w16se w16cid wp14">
   <w:body>
     <w:p>
-      <w:bookmarkStart w:id="0" w:name="_GoBack"/>
       <w:r>
         <w:rPr>
           <w:noProof/>
@@ -13,14 +12,14 @@
             <w:drawing>
               <wp:anchor distT="0" distB="0" distL="114300" distR="114300" simplePos="0" relativeHeight="251660288" behindDoc="0" locked="0" layoutInCell="1" allowOverlap="1">
                 <wp:simplePos x="0" y="0"/>
-                <wp:positionH relativeFrom="margin">
+                <wp:positionH relativeFrom="page">
                   <wp:align>left</wp:align>
                 </wp:positionH>
                 <wp:positionV relativeFrom="paragraph">
-                  <wp:posOffset>-552873</wp:posOffset>
+                  <wp:posOffset>490855</wp:posOffset>
                 </wp:positionV>
-                <wp:extent cx="4191000" cy="2637367"/>
-                <wp:effectExtent l="0" t="0" r="19050" b="10795"/>
+                <wp:extent cx="7702333" cy="11423650"/>
+                <wp:effectExtent l="0" t="0" r="13335" b="25400"/>
                 <wp:wrapNone/>
                 <wp:docPr id="2" name="Textfeld 2"/>
                 <wp:cNvGraphicFramePr/>
@@ -31,13 +30,13 @@
                       <wps:spPr>
                         <a:xfrm>
                           <a:off x="0" y="0"/>
-                          <a:ext cx="4191000" cy="2637367"/>
+                          <a:ext cx="7702333" cy="11423650"/>
                         </a:xfrm>
                         <a:prstGeom prst="rect">
                           <a:avLst/>
                         </a:prstGeom>
                         <a:solidFill>
-                          <a:srgbClr val="6B6B6B"/>
+                          <a:srgbClr val="8497B0"/>
                         </a:solidFill>
                         <a:ln w="6350">
                           <a:solidFill>
@@ -101,7 +100,177 @@
                                   </w14:solidFill>
                                 </w14:textFill>
                               </w:rPr>
-                              <w:t>V D</w:t>
+                              <w:t xml:space="preserve"> </w:t>
+                            </w:r>
+                            <w:r>
+                              <w:rPr>
+                                <w:rFonts w:ascii="Open Sans" w:hAnsi="Open Sans" w:cs="Open Sans"/>
+                                <w:b/>
+                                <w:outline/>
+                                <w:color w:val="5B9BD5" w:themeColor="accent5"/>
+                                <w:sz w:val="300"/>
+                                <w:szCs w:val="300"/>
+                                <w14:shadow w14:blurRad="38100" w14:dist="22860" w14:dir="5400000" w14:sx="100000" w14:sy="100000" w14:kx="0" w14:ky="0" w14:algn="tl">
+                                  <w14:srgbClr w14:val="000000">
+                                    <w14:alpha w14:val="70000"/>
+                                  </w14:srgbClr>
+                                </w14:shadow>
+                                <w14:textOutline w14:w="10160" w14:cap="flat" w14:cmpd="sng" w14:algn="ctr">
+                                  <w14:solidFill>
+                                    <w14:schemeClr w14:val="accent5"/>
+                                  </w14:solidFill>
+                                  <w14:prstDash w14:val="solid"/>
+                                  <w14:round/>
+                                </w14:textOutline>
+                                <w14:textFill>
+                                  <w14:solidFill>
+                                    <w14:srgbClr w14:val="FFFFFF"/>
+                                  </w14:solidFill>
+                                </w14:textFill>
+                              </w:rPr>
+                              <w:t>V</w:t>
+                            </w:r>
+                            <w:bookmarkStart w:id="0" w:name="_GoBack"/>
+                            <w:bookmarkEnd w:id="0"/>
+                            <w:r>
+                              <w:rPr>
+                                <w:rFonts w:ascii="Open Sans" w:hAnsi="Open Sans" w:cs="Open Sans"/>
+                                <w:b/>
+                                <w:outline/>
+                                <w:color w:val="5B9BD5" w:themeColor="accent5"/>
+                                <w:sz w:val="300"/>
+                                <w:szCs w:val="300"/>
+                                <w14:shadow w14:blurRad="38100" w14:dist="22860" w14:dir="5400000" w14:sx="100000" w14:sy="100000" w14:kx="0" w14:ky="0" w14:algn="tl">
+                                  <w14:srgbClr w14:val="000000">
+                                    <w14:alpha w14:val="70000"/>
+                                  </w14:srgbClr>
+                                </w14:shadow>
+                                <w14:textOutline w14:w="10160" w14:cap="flat" w14:cmpd="sng" w14:algn="ctr">
+                                  <w14:solidFill>
+                                    <w14:schemeClr w14:val="accent5"/>
+                                  </w14:solidFill>
+                                  <w14:prstDash w14:val="solid"/>
+                                  <w14:round/>
+                                </w14:textOutline>
+                                <w14:textFill>
+                                  <w14:solidFill>
+                                    <w14:srgbClr w14:val="FFFFFF"/>
+                                  </w14:solidFill>
+                                </w14:textFill>
+                              </w:rPr>
+                              <w:t xml:space="preserve"> </w:t>
+                            </w:r>
+                            <w:r>
+                              <w:rPr>
+                                <w:rFonts w:ascii="Open Sans" w:hAnsi="Open Sans" w:cs="Open Sans"/>
+                                <w:b/>
+                                <w:outline/>
+                                <w:color w:val="5B9BD5" w:themeColor="accent5"/>
+                                <w:sz w:val="300"/>
+                                <w:szCs w:val="300"/>
+                                <w14:shadow w14:blurRad="38100" w14:dist="22860" w14:dir="5400000" w14:sx="100000" w14:sy="100000" w14:kx="0" w14:ky="0" w14:algn="tl">
+                                  <w14:srgbClr w14:val="000000">
+                                    <w14:alpha w14:val="70000"/>
+                                  </w14:srgbClr>
+                                </w14:shadow>
+                                <w14:textOutline w14:w="10160" w14:cap="flat" w14:cmpd="sng" w14:algn="ctr">
+                                  <w14:solidFill>
+                                    <w14:schemeClr w14:val="accent5"/>
+                                  </w14:solidFill>
+                                  <w14:prstDash w14:val="solid"/>
+                                  <w14:round/>
+                                </w14:textOutline>
+                                <w14:textFill>
+                                  <w14:solidFill>
+                                    <w14:srgbClr w14:val="FFFFFF"/>
+                                  </w14:solidFill>
+                                </w14:textFill>
+                              </w:rPr>
+                              <w:t>R</w:t>
+                            </w:r>
+                            <w:r>
+                              <w:rPr>
+                                <w:rFonts w:ascii="Open Sans" w:hAnsi="Open Sans" w:cs="Open Sans"/>
+                                <w:b/>
+                                <w:outline/>
+                                <w:color w:val="5B9BD5" w:themeColor="accent5"/>
+                                <w:sz w:val="300"/>
+                                <w:szCs w:val="300"/>
+                                <w14:shadow w14:blurRad="38100" w14:dist="22860" w14:dir="5400000" w14:sx="100000" w14:sy="100000" w14:kx="0" w14:ky="0" w14:algn="tl">
+                                  <w14:srgbClr w14:val="000000">
+                                    <w14:alpha w14:val="70000"/>
+                                  </w14:srgbClr>
+                                </w14:shadow>
+                                <w14:textOutline w14:w="10160" w14:cap="flat" w14:cmpd="sng" w14:algn="ctr">
+                                  <w14:solidFill>
+                                    <w14:schemeClr w14:val="accent5"/>
+                                  </w14:solidFill>
+                                  <w14:prstDash w14:val="solid"/>
+                                  <w14:round/>
+                                </w14:textOutline>
+                                <w14:textFill>
+                                  <w14:solidFill>
+                                    <w14:srgbClr w14:val="FFFFFF"/>
+                                  </w14:solidFill>
+                                </w14:textFill>
+                              </w:rPr>
+                              <w:t xml:space="preserve">    ,</w:t>
+                            </w:r>
+                            <w:r>
+                              <w:rPr>
+                                <w:rFonts w:ascii="Open Sans" w:hAnsi="Open Sans" w:cs="Open Sans"/>
+                                <w:b/>
+                                <w:outline/>
+                                <w:color w:val="5B9BD5" w:themeColor="accent5"/>
+                                <w:sz w:val="300"/>
+                                <w:szCs w:val="300"/>
+                                <w14:shadow w14:blurRad="38100" w14:dist="22860" w14:dir="5400000" w14:sx="100000" w14:sy="100000" w14:kx="0" w14:ky="0" w14:algn="tl">
+                                  <w14:srgbClr w14:val="000000">
+                                    <w14:alpha w14:val="70000"/>
+                                  </w14:srgbClr>
+                                </w14:shadow>
+                                <w14:textOutline w14:w="10160" w14:cap="flat" w14:cmpd="sng" w14:algn="ctr">
+                                  <w14:solidFill>
+                                    <w14:schemeClr w14:val="accent5"/>
+                                  </w14:solidFill>
+                                  <w14:prstDash w14:val="solid"/>
+                                  <w14:round/>
+                                </w14:textOutline>
+                                <w14:textFill>
+                                  <w14:solidFill>
+                                    <w14:srgbClr w14:val="FFFFFF"/>
+                                  </w14:solidFill>
+                                </w14:textFill>
+                              </w:rPr>
+                              <w:t xml:space="preserve"> 0 1 2 3 4 5 6 7 8 9</w:t>
+                            </w:r>
+                            <w:r>
+                              <w:rPr>
+                                <w:rFonts w:ascii="Open Sans" w:hAnsi="Open Sans" w:cs="Open Sans"/>
+                                <w:b/>
+                                <w:outline/>
+                                <w:color w:val="5B9BD5" w:themeColor="accent5"/>
+                                <w:sz w:val="300"/>
+                                <w:szCs w:val="300"/>
+                                <w14:shadow w14:blurRad="38100" w14:dist="22860" w14:dir="5400000" w14:sx="100000" w14:sy="100000" w14:kx="0" w14:ky="0" w14:algn="tl">
+                                  <w14:srgbClr w14:val="000000">
+                                    <w14:alpha w14:val="70000"/>
+                                  </w14:srgbClr>
+                                </w14:shadow>
+                                <w14:textOutline w14:w="10160" w14:cap="flat" w14:cmpd="sng" w14:algn="ctr">
+                                  <w14:solidFill>
+                                    <w14:schemeClr w14:val="accent5"/>
+                                  </w14:solidFill>
+                                  <w14:prstDash w14:val="solid"/>
+                                  <w14:round/>
+                                </w14:textOutline>
+                                <w14:textFill>
+                                  <w14:solidFill>
+                                    <w14:srgbClr w14:val="FFFFFF"/>
+                                  </w14:solidFill>
+                                </w14:textFill>
+                              </w:rPr>
+                              <w:t xml:space="preserve"> km km/h</w:t>
                             </w:r>
                           </w:p>
                         </w:txbxContent>
@@ -130,7 +299,7 @@
                 <v:stroke joinstyle="miter"/>
                 <v:path gradientshapeok="t" o:connecttype="rect"/>
               </v:shapetype>
-              <v:shape id="Textfeld 2" o:spid="_x0000_s1026" type="#_x0000_t202" style="position:absolute;margin-left:0;margin-top:-43.55pt;width:330pt;height:207.65pt;z-index:251660288;visibility:visible;mso-wrap-style:square;mso-width-percent:0;mso-height-percent:0;mso-wrap-distance-left:9pt;mso-wrap-distance-top:0;mso-wrap-distance-right:9pt;mso-wrap-distance-bottom:0;mso-position-horizontal:left;mso-position-horizontal-relative:margin;mso-position-vertical:absolute;mso-position-vertical-relative:text;mso-width-percent:0;mso-height-percent:0;mso-width-relative:margin;mso-height-relative:margin;v-text-anchor:middle" o:gfxdata="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" fillcolor="#6b6b6b" strokeweight=".5pt">
+              <v:shape id="Textfeld 2" o:spid="_x0000_s1026" type="#_x0000_t202" style="position:absolute;margin-left:0;margin-top:38.65pt;width:606.5pt;height:899.5pt;z-index:251660288;visibility:visible;mso-wrap-style:square;mso-width-percent:0;mso-height-percent:0;mso-wrap-distance-left:9pt;mso-wrap-distance-top:0;mso-wrap-distance-right:9pt;mso-wrap-distance-bottom:0;mso-position-horizontal:left;mso-position-horizontal-relative:page;mso-position-vertical:absolute;mso-position-vertical-relative:text;mso-width-percent:0;mso-height-percent:0;mso-width-relative:margin;mso-height-relative:margin;v-text-anchor:middle" o:gfxdata="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" fillcolor="#8497b0" strokeweight=".5pt">
                 <v:textbox>
                   <w:txbxContent>
                     <w:p>
@@ -187,18 +356,187 @@
                             </w14:solidFill>
                           </w14:textFill>
                         </w:rPr>
-                        <w:t>V D</w:t>
+                        <w:t xml:space="preserve"> </w:t>
+                      </w:r>
+                      <w:r>
+                        <w:rPr>
+                          <w:rFonts w:ascii="Open Sans" w:hAnsi="Open Sans" w:cs="Open Sans"/>
+                          <w:b/>
+                          <w:outline/>
+                          <w:color w:val="5B9BD5" w:themeColor="accent5"/>
+                          <w:sz w:val="300"/>
+                          <w:szCs w:val="300"/>
+                          <w14:shadow w14:blurRad="38100" w14:dist="22860" w14:dir="5400000" w14:sx="100000" w14:sy="100000" w14:kx="0" w14:ky="0" w14:algn="tl">
+                            <w14:srgbClr w14:val="000000">
+                              <w14:alpha w14:val="70000"/>
+                            </w14:srgbClr>
+                          </w14:shadow>
+                          <w14:textOutline w14:w="10160" w14:cap="flat" w14:cmpd="sng" w14:algn="ctr">
+                            <w14:solidFill>
+                              <w14:schemeClr w14:val="accent5"/>
+                            </w14:solidFill>
+                            <w14:prstDash w14:val="solid"/>
+                            <w14:round/>
+                          </w14:textOutline>
+                          <w14:textFill>
+                            <w14:solidFill>
+                              <w14:srgbClr w14:val="FFFFFF"/>
+                            </w14:solidFill>
+                          </w14:textFill>
+                        </w:rPr>
+                        <w:t>V</w:t>
+                      </w:r>
+                      <w:bookmarkStart w:id="1" w:name="_GoBack"/>
+                      <w:bookmarkEnd w:id="1"/>
+                      <w:r>
+                        <w:rPr>
+                          <w:rFonts w:ascii="Open Sans" w:hAnsi="Open Sans" w:cs="Open Sans"/>
+                          <w:b/>
+                          <w:outline/>
+                          <w:color w:val="5B9BD5" w:themeColor="accent5"/>
+                          <w:sz w:val="300"/>
+                          <w:szCs w:val="300"/>
+                          <w14:shadow w14:blurRad="38100" w14:dist="22860" w14:dir="5400000" w14:sx="100000" w14:sy="100000" w14:kx="0" w14:ky="0" w14:algn="tl">
+                            <w14:srgbClr w14:val="000000">
+                              <w14:alpha w14:val="70000"/>
+                            </w14:srgbClr>
+                          </w14:shadow>
+                          <w14:textOutline w14:w="10160" w14:cap="flat" w14:cmpd="sng" w14:algn="ctr">
+                            <w14:solidFill>
+                              <w14:schemeClr w14:val="accent5"/>
+                            </w14:solidFill>
+                            <w14:prstDash w14:val="solid"/>
+                            <w14:round/>
+                          </w14:textOutline>
+                          <w14:textFill>
+                            <w14:solidFill>
+                              <w14:srgbClr w14:val="FFFFFF"/>
+                            </w14:solidFill>
+                          </w14:textFill>
+                        </w:rPr>
+                        <w:t xml:space="preserve"> </w:t>
+                      </w:r>
+                      <w:r>
+                        <w:rPr>
+                          <w:rFonts w:ascii="Open Sans" w:hAnsi="Open Sans" w:cs="Open Sans"/>
+                          <w:b/>
+                          <w:outline/>
+                          <w:color w:val="5B9BD5" w:themeColor="accent5"/>
+                          <w:sz w:val="300"/>
+                          <w:szCs w:val="300"/>
+                          <w14:shadow w14:blurRad="38100" w14:dist="22860" w14:dir="5400000" w14:sx="100000" w14:sy="100000" w14:kx="0" w14:ky="0" w14:algn="tl">
+                            <w14:srgbClr w14:val="000000">
+                              <w14:alpha w14:val="70000"/>
+                            </w14:srgbClr>
+                          </w14:shadow>
+                          <w14:textOutline w14:w="10160" w14:cap="flat" w14:cmpd="sng" w14:algn="ctr">
+                            <w14:solidFill>
+                              <w14:schemeClr w14:val="accent5"/>
+                            </w14:solidFill>
+                            <w14:prstDash w14:val="solid"/>
+                            <w14:round/>
+                          </w14:textOutline>
+                          <w14:textFill>
+                            <w14:solidFill>
+                              <w14:srgbClr w14:val="FFFFFF"/>
+                            </w14:solidFill>
+                          </w14:textFill>
+                        </w:rPr>
+                        <w:t>R</w:t>
+                      </w:r>
+                      <w:r>
+                        <w:rPr>
+                          <w:rFonts w:ascii="Open Sans" w:hAnsi="Open Sans" w:cs="Open Sans"/>
+                          <w:b/>
+                          <w:outline/>
+                          <w:color w:val="5B9BD5" w:themeColor="accent5"/>
+                          <w:sz w:val="300"/>
+                          <w:szCs w:val="300"/>
+                          <w14:shadow w14:blurRad="38100" w14:dist="22860" w14:dir="5400000" w14:sx="100000" w14:sy="100000" w14:kx="0" w14:ky="0" w14:algn="tl">
+                            <w14:srgbClr w14:val="000000">
+                              <w14:alpha w14:val="70000"/>
+                            </w14:srgbClr>
+                          </w14:shadow>
+                          <w14:textOutline w14:w="10160" w14:cap="flat" w14:cmpd="sng" w14:algn="ctr">
+                            <w14:solidFill>
+                              <w14:schemeClr w14:val="accent5"/>
+                            </w14:solidFill>
+                            <w14:prstDash w14:val="solid"/>
+                            <w14:round/>
+                          </w14:textOutline>
+                          <w14:textFill>
+                            <w14:solidFill>
+                              <w14:srgbClr w14:val="FFFFFF"/>
+                            </w14:solidFill>
+                          </w14:textFill>
+                        </w:rPr>
+                        <w:t xml:space="preserve">    ,</w:t>
+                      </w:r>
+                      <w:r>
+                        <w:rPr>
+                          <w:rFonts w:ascii="Open Sans" w:hAnsi="Open Sans" w:cs="Open Sans"/>
+                          <w:b/>
+                          <w:outline/>
+                          <w:color w:val="5B9BD5" w:themeColor="accent5"/>
+                          <w:sz w:val="300"/>
+                          <w:szCs w:val="300"/>
+                          <w14:shadow w14:blurRad="38100" w14:dist="22860" w14:dir="5400000" w14:sx="100000" w14:sy="100000" w14:kx="0" w14:ky="0" w14:algn="tl">
+                            <w14:srgbClr w14:val="000000">
+                              <w14:alpha w14:val="70000"/>
+                            </w14:srgbClr>
+                          </w14:shadow>
+                          <w14:textOutline w14:w="10160" w14:cap="flat" w14:cmpd="sng" w14:algn="ctr">
+                            <w14:solidFill>
+                              <w14:schemeClr w14:val="accent5"/>
+                            </w14:solidFill>
+                            <w14:prstDash w14:val="solid"/>
+                            <w14:round/>
+                          </w14:textOutline>
+                          <w14:textFill>
+                            <w14:solidFill>
+                              <w14:srgbClr w14:val="FFFFFF"/>
+                            </w14:solidFill>
+                          </w14:textFill>
+                        </w:rPr>
+                        <w:t xml:space="preserve"> 0 1 2 3 4 5 6 7 8 9</w:t>
+                      </w:r>
+                      <w:r>
+                        <w:rPr>
+                          <w:rFonts w:ascii="Open Sans" w:hAnsi="Open Sans" w:cs="Open Sans"/>
+                          <w:b/>
+                          <w:outline/>
+                          <w:color w:val="5B9BD5" w:themeColor="accent5"/>
+                          <w:sz w:val="300"/>
+                          <w:szCs w:val="300"/>
+                          <w14:shadow w14:blurRad="38100" w14:dist="22860" w14:dir="5400000" w14:sx="100000" w14:sy="100000" w14:kx="0" w14:ky="0" w14:algn="tl">
+                            <w14:srgbClr w14:val="000000">
+                              <w14:alpha w14:val="70000"/>
+                            </w14:srgbClr>
+                          </w14:shadow>
+                          <w14:textOutline w14:w="10160" w14:cap="flat" w14:cmpd="sng" w14:algn="ctr">
+                            <w14:solidFill>
+                              <w14:schemeClr w14:val="accent5"/>
+                            </w14:solidFill>
+                            <w14:prstDash w14:val="solid"/>
+                            <w14:round/>
+                          </w14:textOutline>
+                          <w14:textFill>
+                            <w14:solidFill>
+                              <w14:srgbClr w14:val="FFFFFF"/>
+                            </w14:solidFill>
+                          </w14:textFill>
+                        </w:rPr>
+                        <w:t xml:space="preserve"> km km/h</w:t>
                       </w:r>
                     </w:p>
                   </w:txbxContent>
                 </v:textbox>
-                <w10:wrap anchorx="margin"/>
+                <w10:wrap anchorx="page"/>
               </v:shape>
             </w:pict>
           </mc:Fallback>
         </mc:AlternateContent>
       </w:r>
-      <w:bookmarkEnd w:id="0"/>
     </w:p>
     <w:sectPr>
       <w:pgSz w:w="11906" w:h="16838"/>
@@ -938,7 +1276,7 @@
 </file>
 
 <file path=customXml/itemProps1.xml><?xml version="1.0" encoding="utf-8"?>
-<ds:datastoreItem xmlns:ds="http://schemas.openxmlformats.org/officeDocument/2006/customXml" ds:itemID="{FB8380D3-724A-42A1-80E4-68341206A30A}">
+<ds:datastoreItem xmlns:ds="http://schemas.openxmlformats.org/officeDocument/2006/customXml" ds:itemID="{586BE486-F8A7-48B9-9139-52FD6F887FA9}">
   <ds:schemaRefs>
     <ds:schemaRef ds:uri="http://schemas.openxmlformats.org/officeDocument/2006/bibliography"/>
   </ds:schemaRefs>

</xml_diff>